<commit_message>
to base64 when vector content without escaping qoute
</commit_message>
<xml_diff>
--- a/in.docx
+++ b/in.docx
@@ -1,10 +1,10 @@
 
 <file path=word/document.xml><?xml version="1.0" encoding="utf-8"?>
-<w:document xmlns:wpc="http://schemas.microsoft.com/office/word/2010/wordprocessingCanvas" xmlns:cx="http://schemas.microsoft.com/office/drawing/2014/chartex" xmlns:cx1="http://schemas.microsoft.com/office/drawing/2015/9/8/chartex" xmlns:cx2="http://schemas.microsoft.com/office/drawing/2015/10/21/chartex" xmlns:cx3="http://schemas.microsoft.com/office/drawing/2016/5/9/chartex" xmlns:cx4="http://schemas.microsoft.com/office/drawing/2016/5/10/chartex" xmlns:cx5="http://schemas.microsoft.com/office/drawing/2016/5/11/chartex" xmlns:cx6="http://schemas.microsoft.com/office/drawing/2016/5/12/chartex" xmlns:cx7="http://schemas.microsoft.com/office/drawing/2016/5/13/chartex" xmlns:cx8="http://schemas.microsoft.com/office/drawing/2016/5/14/chartex" xmlns:mc="http://schemas.openxmlformats.org/markup-compatibility/2006" xmlns:aink="http://schemas.microsoft.com/office/drawing/2016/ink" xmlns:am3d="http://schemas.microsoft.com/office/drawing/2017/model3d" xmlns:o="urn:schemas-microsoft-com:office:office" xmlns:r="http://schemas.openxmlformats.org/officeDocument/2006/relationships" xmlns:m="http://schemas.openxmlformats.org/officeDocument/2006/math" xmlns:v="urn:schemas-microsoft-com:vml" xmlns:wp14="http://schemas.microsoft.com/office/word/2010/wordprocessingDrawing" xmlns:wp="http://schemas.openxmlformats.org/drawingml/2006/wordprocessingDrawing" xmlns:w10="urn:schemas-microsoft-com:office:word" xmlns:w="http://schemas.openxmlformats.org/wordprocessingml/2006/main" xmlns:w14="http://schemas.microsoft.com/office/word/2010/wordml" xmlns:w15="http://schemas.microsoft.com/office/word/2012/wordml" xmlns:w16cex="http://schemas.microsoft.com/office/word/2018/wordml/cex" xmlns:w16cid="http://schemas.microsoft.com/office/word/2016/wordml/cid" xmlns:w16="http://schemas.microsoft.com/office/word/2018/wordml" xmlns:w16se="http://schemas.microsoft.com/office/word/2015/wordml/symex" xmlns:wpg="http://schemas.microsoft.com/office/word/2010/wordprocessingGroup" xmlns:wpi="http://schemas.microsoft.com/office/word/2010/wordprocessingInk" xmlns:wne="http://schemas.microsoft.com/office/word/2006/wordml" xmlns:wps="http://schemas.microsoft.com/office/word/2010/wordprocessingShape" mc:Ignorable="w14 w15 w16se w16cid w16 w16cex wp14">
+<w:document xmlns:wpc="http://schemas.microsoft.com/office/word/2010/wordprocessingCanvas" xmlns:cx="http://schemas.microsoft.com/office/drawing/2014/chartex" xmlns:cx1="http://schemas.microsoft.com/office/drawing/2015/9/8/chartex" xmlns:cx2="http://schemas.microsoft.com/office/drawing/2015/10/21/chartex" xmlns:cx3="http://schemas.microsoft.com/office/drawing/2016/5/9/chartex" xmlns:cx4="http://schemas.microsoft.com/office/drawing/2016/5/10/chartex" xmlns:cx5="http://schemas.microsoft.com/office/drawing/2016/5/11/chartex" xmlns:cx6="http://schemas.microsoft.com/office/drawing/2016/5/12/chartex" xmlns:cx7="http://schemas.microsoft.com/office/drawing/2016/5/13/chartex" xmlns:cx8="http://schemas.microsoft.com/office/drawing/2016/5/14/chartex" xmlns:mc="http://schemas.openxmlformats.org/markup-compatibility/2006" xmlns:aink="http://schemas.microsoft.com/office/drawing/2016/ink" xmlns:am3d="http://schemas.microsoft.com/office/drawing/2017/model3d" xmlns:o="urn:schemas-microsoft-com:office:office" xmlns:r="http://schemas.openxmlformats.org/officeDocument/2006/relationships" xmlns:m="http://schemas.openxmlformats.org/officeDocument/2006/math" xmlns:v="urn:schemas-microsoft-com:vml" xmlns:wp14="http://schemas.microsoft.com/office/word/2010/wordprocessingDrawing" xmlns:wp="http://schemas.openxmlformats.org/drawingml/2006/wordprocessingDrawing" xmlns:w10="urn:schemas-microsoft-com:office:word" xmlns:w="http://schemas.openxmlformats.org/wordprocessingml/2006/main" xmlns:w14="http://schemas.microsoft.com/office/word/2010/wordml" xmlns:w15="http://schemas.microsoft.com/office/word/2012/wordml" xmlns:w16cid="http://schemas.microsoft.com/office/word/2016/wordml/cid" xmlns:w16se="http://schemas.microsoft.com/office/word/2015/wordml/symex" xmlns:wpg="http://schemas.microsoft.com/office/word/2010/wordprocessingGroup" xmlns:wpi="http://schemas.microsoft.com/office/word/2010/wordprocessingInk" xmlns:wne="http://schemas.microsoft.com/office/word/2006/wordml" xmlns:wps="http://schemas.microsoft.com/office/word/2010/wordprocessingShape" mc:Ignorable="w14 w15 w16se w16cid wp14">
   <w:body>
     <w:p>
       <w:pPr>
-        <w:pStyle w:val="Heading1"/>
+        <w:pStyle w:val="1"/>
         <w:rPr>
           <w:lang w:val="en-US"/>
         </w:rPr>
@@ -13,13 +13,7 @@
         <w:rPr>
           <w:lang w:val="en-US"/>
         </w:rPr>
-        <w:t>Document Management System</w:t>
-      </w:r>
-      <w:r>
-        <w:rPr>
-          <w:lang w:val="en-US"/>
-        </w:rPr>
-        <w:t xml:space="preserve"> report by </w:t>
+        <w:t xml:space="preserve">Document Management System report by </w:t>
       </w:r>
       <w:sdt>
         <w:sdtPr>
@@ -33,7 +27,6 @@
             <w:docPart w:val="DefaultPlaceholder_1081868574"/>
           </w:placeholder>
         </w:sdtPr>
-        <w:sdtEndPr/>
         <w:sdtContent>
           <w:r>
             <w:rPr>
@@ -53,7 +46,7 @@
     </w:p>
     <w:p>
       <w:pPr>
-        <w:pStyle w:val="Heading2"/>
+        <w:pStyle w:val="2"/>
         <w:rPr>
           <w:lang w:val="en-US"/>
         </w:rPr>
@@ -87,11 +80,10 @@
           <w:docPart w:val="CC8FC0BFEAEF4D268A9AB0FE681072C4"/>
         </w:placeholder>
       </w:sdtPr>
-      <w:sdtEndPr/>
       <w:sdtContent>
         <w:tbl>
           <w:tblPr>
-            <w:tblStyle w:val="GridTable4-Accent5"/>
+            <w:tblStyle w:val="-450"/>
             <w:tblW w:w="0" w:type="auto"/>
             <w:tblLook w:val="04A0" w:firstRow="1" w:lastRow="0" w:firstColumn="1" w:lastColumn="0" w:noHBand="0" w:noVBand="1"/>
           </w:tblPr>
@@ -218,7 +210,6 @@
                     <w:docPart w:val="CC8FC0BFEAEF4D268A9AB0FE681072C4"/>
                   </w:placeholder>
                 </w:sdtPr>
-                <w:sdtEndPr/>
                 <w:sdtContent>
                   <w:p>
                     <w:pPr>
@@ -252,7 +243,6 @@
                     <w:docPart w:val="0BE324B06CCD451AACE1DBEB6071EFA5"/>
                   </w:placeholder>
                 </w:sdtPr>
-                <w:sdtEndPr/>
                 <w:sdtContent>
                   <w:p>
                     <w:pPr>
@@ -295,7 +285,6 @@
                     <w:docPart w:val="C24ADCF9C491471E8A8D0D4989821E03"/>
                   </w:placeholder>
                 </w:sdtPr>
-                <w:sdtEndPr/>
                 <w:sdtContent>
                   <w:p>
                     <w:pPr>
@@ -338,7 +327,6 @@
                     <w:docPart w:val="FC8B6FD7240D44CC9DA5B59652134FD2"/>
                   </w:placeholder>
                 </w:sdtPr>
-                <w:sdtEndPr/>
                 <w:sdtContent>
                   <w:p>
                     <w:pPr>
@@ -381,7 +369,6 @@
                     <w:docPart w:val="CC8FC0BFEAEF4D268A9AB0FE681072C4"/>
                   </w:placeholder>
                 </w:sdtPr>
-                <w:sdtEndPr/>
                 <w:sdtContent>
                   <w:p>
                     <w:pPr>
@@ -411,6 +398,53 @@
         </w:rPr>
       </w:pPr>
     </w:p>
+    <w:p>
+      <w:pPr>
+        <w:pStyle w:val="a4"/>
+        <w:numPr>
+          <w:ilvl w:val="0"/>
+          <w:numId w:val="11"/>
+        </w:numPr>
+        <w:rPr>
+          <w:lang w:val="en-US"/>
+        </w:rPr>
+      </w:pPr>
+      <w:sdt>
+        <w:sdtPr>
+          <w:rPr>
+            <w:lang w:val="en-US"/>
+          </w:rPr>
+          <w:alias w:val="List"/>
+          <w:tag w:val="List"/>
+          <w:id w:val="-500810787"/>
+          <w:placeholder>
+            <w:docPart w:val="DefaultPlaceholder_-1854013440"/>
+          </w:placeholder>
+          <w:showingPlcHdr/>
+          <w15:color w:val="000000"/>
+        </w:sdtPr>
+        <w:sdtContent>
+          <w:sdt>
+            <w:sdtPr>
+              <w:rPr>
+                <w:lang w:val="en-US"/>
+              </w:rPr>
+              <w:alias w:val="Model"/>
+              <w:tag w:val="Model"/>
+              <w:id w:val="-597255321"/>
+              <w:placeholder>
+                <w:docPart w:val="819EE9CEEC044A368676D0E717C608EC"/>
+              </w:placeholder>
+              <w:showingPlcHdr/>
+            </w:sdtPr>
+            <w:sdtContent>
+              <w:bookmarkStart w:id="0" w:name="_GoBack"/>
+              <w:bookmarkEnd w:id="0"/>
+            </w:sdtContent>
+          </w:sdt>
+        </w:sdtContent>
+      </w:sdt>
+    </w:p>
     <w:sectPr>
       <w:headerReference w:type="default" r:id="rId8"/>
       <w:footerReference w:type="default" r:id="rId9"/>
@@ -424,7 +458,7 @@
 </file>
 
 <file path=word/endnotes.xml><?xml version="1.0" encoding="utf-8"?>
-<w:endnotes xmlns:wpc="http://schemas.microsoft.com/office/word/2010/wordprocessingCanvas" xmlns:cx="http://schemas.microsoft.com/office/drawing/2014/chartex" xmlns:cx1="http://schemas.microsoft.com/office/drawing/2015/9/8/chartex" xmlns:cx2="http://schemas.microsoft.com/office/drawing/2015/10/21/chartex" xmlns:cx3="http://schemas.microsoft.com/office/drawing/2016/5/9/chartex" xmlns:cx4="http://schemas.microsoft.com/office/drawing/2016/5/10/chartex" xmlns:cx5="http://schemas.microsoft.com/office/drawing/2016/5/11/chartex" xmlns:cx6="http://schemas.microsoft.com/office/drawing/2016/5/12/chartex" xmlns:cx7="http://schemas.microsoft.com/office/drawing/2016/5/13/chartex" xmlns:cx8="http://schemas.microsoft.com/office/drawing/2016/5/14/chartex" xmlns:mc="http://schemas.openxmlformats.org/markup-compatibility/2006" xmlns:aink="http://schemas.microsoft.com/office/drawing/2016/ink" xmlns:am3d="http://schemas.microsoft.com/office/drawing/2017/model3d" xmlns:o="urn:schemas-microsoft-com:office:office" xmlns:r="http://schemas.openxmlformats.org/officeDocument/2006/relationships" xmlns:m="http://schemas.openxmlformats.org/officeDocument/2006/math" xmlns:v="urn:schemas-microsoft-com:vml" xmlns:wp14="http://schemas.microsoft.com/office/word/2010/wordprocessingDrawing" xmlns:wp="http://schemas.openxmlformats.org/drawingml/2006/wordprocessingDrawing" xmlns:w10="urn:schemas-microsoft-com:office:word" xmlns:w="http://schemas.openxmlformats.org/wordprocessingml/2006/main" xmlns:w14="http://schemas.microsoft.com/office/word/2010/wordml" xmlns:w15="http://schemas.microsoft.com/office/word/2012/wordml" xmlns:w16cex="http://schemas.microsoft.com/office/word/2018/wordml/cex" xmlns:w16cid="http://schemas.microsoft.com/office/word/2016/wordml/cid" xmlns:w16="http://schemas.microsoft.com/office/word/2018/wordml" xmlns:w16se="http://schemas.microsoft.com/office/word/2015/wordml/symex" xmlns:wpg="http://schemas.microsoft.com/office/word/2010/wordprocessingGroup" xmlns:wpi="http://schemas.microsoft.com/office/word/2010/wordprocessingInk" xmlns:wne="http://schemas.microsoft.com/office/word/2006/wordml" xmlns:wps="http://schemas.microsoft.com/office/word/2010/wordprocessingShape" mc:Ignorable="w14 w15 w16se w16cid w16 w16cex wp14">
+<w:endnotes xmlns:wpc="http://schemas.microsoft.com/office/word/2010/wordprocessingCanvas" xmlns:cx="http://schemas.microsoft.com/office/drawing/2014/chartex" xmlns:cx1="http://schemas.microsoft.com/office/drawing/2015/9/8/chartex" xmlns:cx2="http://schemas.microsoft.com/office/drawing/2015/10/21/chartex" xmlns:cx3="http://schemas.microsoft.com/office/drawing/2016/5/9/chartex" xmlns:cx4="http://schemas.microsoft.com/office/drawing/2016/5/10/chartex" xmlns:cx5="http://schemas.microsoft.com/office/drawing/2016/5/11/chartex" xmlns:cx6="http://schemas.microsoft.com/office/drawing/2016/5/12/chartex" xmlns:cx7="http://schemas.microsoft.com/office/drawing/2016/5/13/chartex" xmlns:cx8="http://schemas.microsoft.com/office/drawing/2016/5/14/chartex" xmlns:mc="http://schemas.openxmlformats.org/markup-compatibility/2006" xmlns:aink="http://schemas.microsoft.com/office/drawing/2016/ink" xmlns:am3d="http://schemas.microsoft.com/office/drawing/2017/model3d" xmlns:o="urn:schemas-microsoft-com:office:office" xmlns:r="http://schemas.openxmlformats.org/officeDocument/2006/relationships" xmlns:m="http://schemas.openxmlformats.org/officeDocument/2006/math" xmlns:v="urn:schemas-microsoft-com:vml" xmlns:wp14="http://schemas.microsoft.com/office/word/2010/wordprocessingDrawing" xmlns:wp="http://schemas.openxmlformats.org/drawingml/2006/wordprocessingDrawing" xmlns:w10="urn:schemas-microsoft-com:office:word" xmlns:w="http://schemas.openxmlformats.org/wordprocessingml/2006/main" xmlns:w14="http://schemas.microsoft.com/office/word/2010/wordml" xmlns:w15="http://schemas.microsoft.com/office/word/2012/wordml" xmlns:w16cid="http://schemas.microsoft.com/office/word/2016/wordml/cid" xmlns:w16se="http://schemas.microsoft.com/office/word/2015/wordml/symex" xmlns:wpg="http://schemas.microsoft.com/office/word/2010/wordprocessingGroup" xmlns:wpi="http://schemas.microsoft.com/office/word/2010/wordprocessingInk" xmlns:wne="http://schemas.microsoft.com/office/word/2006/wordml" xmlns:wps="http://schemas.microsoft.com/office/word/2010/wordprocessingShape" mc:Ignorable="w14 w15 w16se w16cid wp14">
   <w:endnote w:type="separator" w:id="-1">
     <w:p>
       <w:pPr>
@@ -449,7 +483,7 @@
 </file>
 
 <file path=word/footer1.xml><?xml version="1.0" encoding="utf-8"?>
-<w:ftr xmlns:wpc="http://schemas.microsoft.com/office/word/2010/wordprocessingCanvas" xmlns:cx="http://schemas.microsoft.com/office/drawing/2014/chartex" xmlns:cx1="http://schemas.microsoft.com/office/drawing/2015/9/8/chartex" xmlns:cx2="http://schemas.microsoft.com/office/drawing/2015/10/21/chartex" xmlns:cx3="http://schemas.microsoft.com/office/drawing/2016/5/9/chartex" xmlns:cx4="http://schemas.microsoft.com/office/drawing/2016/5/10/chartex" xmlns:cx5="http://schemas.microsoft.com/office/drawing/2016/5/11/chartex" xmlns:cx6="http://schemas.microsoft.com/office/drawing/2016/5/12/chartex" xmlns:cx7="http://schemas.microsoft.com/office/drawing/2016/5/13/chartex" xmlns:cx8="http://schemas.microsoft.com/office/drawing/2016/5/14/chartex" xmlns:mc="http://schemas.openxmlformats.org/markup-compatibility/2006" xmlns:aink="http://schemas.microsoft.com/office/drawing/2016/ink" xmlns:am3d="http://schemas.microsoft.com/office/drawing/2017/model3d" xmlns:o="urn:schemas-microsoft-com:office:office" xmlns:r="http://schemas.openxmlformats.org/officeDocument/2006/relationships" xmlns:m="http://schemas.openxmlformats.org/officeDocument/2006/math" xmlns:v="urn:schemas-microsoft-com:vml" xmlns:wp14="http://schemas.microsoft.com/office/word/2010/wordprocessingDrawing" xmlns:wp="http://schemas.openxmlformats.org/drawingml/2006/wordprocessingDrawing" xmlns:w10="urn:schemas-microsoft-com:office:word" xmlns:w="http://schemas.openxmlformats.org/wordprocessingml/2006/main" xmlns:w14="http://schemas.microsoft.com/office/word/2010/wordml" xmlns:w15="http://schemas.microsoft.com/office/word/2012/wordml" xmlns:w16cex="http://schemas.microsoft.com/office/word/2018/wordml/cex" xmlns:w16cid="http://schemas.microsoft.com/office/word/2016/wordml/cid" xmlns:w16="http://schemas.microsoft.com/office/word/2018/wordml" xmlns:w16se="http://schemas.microsoft.com/office/word/2015/wordml/symex" xmlns:wpg="http://schemas.microsoft.com/office/word/2010/wordprocessingGroup" xmlns:wpi="http://schemas.microsoft.com/office/word/2010/wordprocessingInk" xmlns:wne="http://schemas.microsoft.com/office/word/2006/wordml" xmlns:wps="http://schemas.microsoft.com/office/word/2010/wordprocessingShape" mc:Ignorable="w14 w15 w16se w16cid w16 w16cex wp14">
+<w:ftr xmlns:wpc="http://schemas.microsoft.com/office/word/2010/wordprocessingCanvas" xmlns:cx="http://schemas.microsoft.com/office/drawing/2014/chartex" xmlns:cx1="http://schemas.microsoft.com/office/drawing/2015/9/8/chartex" xmlns:cx2="http://schemas.microsoft.com/office/drawing/2015/10/21/chartex" xmlns:cx3="http://schemas.microsoft.com/office/drawing/2016/5/9/chartex" xmlns:cx4="http://schemas.microsoft.com/office/drawing/2016/5/10/chartex" xmlns:cx5="http://schemas.microsoft.com/office/drawing/2016/5/11/chartex" xmlns:cx6="http://schemas.microsoft.com/office/drawing/2016/5/12/chartex" xmlns:cx7="http://schemas.microsoft.com/office/drawing/2016/5/13/chartex" xmlns:cx8="http://schemas.microsoft.com/office/drawing/2016/5/14/chartex" xmlns:mc="http://schemas.openxmlformats.org/markup-compatibility/2006" xmlns:aink="http://schemas.microsoft.com/office/drawing/2016/ink" xmlns:am3d="http://schemas.microsoft.com/office/drawing/2017/model3d" xmlns:o="urn:schemas-microsoft-com:office:office" xmlns:r="http://schemas.openxmlformats.org/officeDocument/2006/relationships" xmlns:m="http://schemas.openxmlformats.org/officeDocument/2006/math" xmlns:v="urn:schemas-microsoft-com:vml" xmlns:wp14="http://schemas.microsoft.com/office/word/2010/wordprocessingDrawing" xmlns:wp="http://schemas.openxmlformats.org/drawingml/2006/wordprocessingDrawing" xmlns:w10="urn:schemas-microsoft-com:office:word" xmlns:w="http://schemas.openxmlformats.org/wordprocessingml/2006/main" xmlns:w14="http://schemas.microsoft.com/office/word/2010/wordml" xmlns:w15="http://schemas.microsoft.com/office/word/2012/wordml" xmlns:w16cid="http://schemas.microsoft.com/office/word/2016/wordml/cid" xmlns:w16se="http://schemas.microsoft.com/office/word/2015/wordml/symex" xmlns:wpg="http://schemas.microsoft.com/office/word/2010/wordprocessingGroup" xmlns:wpi="http://schemas.microsoft.com/office/word/2010/wordprocessingInk" xmlns:wne="http://schemas.microsoft.com/office/word/2006/wordml" xmlns:wps="http://schemas.microsoft.com/office/word/2010/wordprocessingShape" mc:Ignorable="w14 w15 w16se w16cid wp14">
   <w:sdt>
     <w:sdtPr>
       <w:rPr>
@@ -462,11 +496,10 @@
         <w:docPart w:val="DefaultPlaceholder_1081868574"/>
       </w:placeholder>
     </w:sdtPr>
-    <w:sdtEndPr/>
     <w:sdtContent>
       <w:p>
         <w:pPr>
-          <w:pStyle w:val="Footer"/>
+          <w:pStyle w:val="ad"/>
           <w:rPr>
             <w:lang w:val="en-US"/>
           </w:rPr>
@@ -484,7 +517,7 @@
 </file>
 
 <file path=word/footnotes.xml><?xml version="1.0" encoding="utf-8"?>
-<w:footnotes xmlns:wpc="http://schemas.microsoft.com/office/word/2010/wordprocessingCanvas" xmlns:cx="http://schemas.microsoft.com/office/drawing/2014/chartex" xmlns:cx1="http://schemas.microsoft.com/office/drawing/2015/9/8/chartex" xmlns:cx2="http://schemas.microsoft.com/office/drawing/2015/10/21/chartex" xmlns:cx3="http://schemas.microsoft.com/office/drawing/2016/5/9/chartex" xmlns:cx4="http://schemas.microsoft.com/office/drawing/2016/5/10/chartex" xmlns:cx5="http://schemas.microsoft.com/office/drawing/2016/5/11/chartex" xmlns:cx6="http://schemas.microsoft.com/office/drawing/2016/5/12/chartex" xmlns:cx7="http://schemas.microsoft.com/office/drawing/2016/5/13/chartex" xmlns:cx8="http://schemas.microsoft.com/office/drawing/2016/5/14/chartex" xmlns:mc="http://schemas.openxmlformats.org/markup-compatibility/2006" xmlns:aink="http://schemas.microsoft.com/office/drawing/2016/ink" xmlns:am3d="http://schemas.microsoft.com/office/drawing/2017/model3d" xmlns:o="urn:schemas-microsoft-com:office:office" xmlns:r="http://schemas.openxmlformats.org/officeDocument/2006/relationships" xmlns:m="http://schemas.openxmlformats.org/officeDocument/2006/math" xmlns:v="urn:schemas-microsoft-com:vml" xmlns:wp14="http://schemas.microsoft.com/office/word/2010/wordprocessingDrawing" xmlns:wp="http://schemas.openxmlformats.org/drawingml/2006/wordprocessingDrawing" xmlns:w10="urn:schemas-microsoft-com:office:word" xmlns:w="http://schemas.openxmlformats.org/wordprocessingml/2006/main" xmlns:w14="http://schemas.microsoft.com/office/word/2010/wordml" xmlns:w15="http://schemas.microsoft.com/office/word/2012/wordml" xmlns:w16cex="http://schemas.microsoft.com/office/word/2018/wordml/cex" xmlns:w16cid="http://schemas.microsoft.com/office/word/2016/wordml/cid" xmlns:w16="http://schemas.microsoft.com/office/word/2018/wordml" xmlns:w16se="http://schemas.microsoft.com/office/word/2015/wordml/symex" xmlns:wpg="http://schemas.microsoft.com/office/word/2010/wordprocessingGroup" xmlns:wpi="http://schemas.microsoft.com/office/word/2010/wordprocessingInk" xmlns:wne="http://schemas.microsoft.com/office/word/2006/wordml" xmlns:wps="http://schemas.microsoft.com/office/word/2010/wordprocessingShape" mc:Ignorable="w14 w15 w16se w16cid w16 w16cex wp14">
+<w:footnotes xmlns:wpc="http://schemas.microsoft.com/office/word/2010/wordprocessingCanvas" xmlns:cx="http://schemas.microsoft.com/office/drawing/2014/chartex" xmlns:cx1="http://schemas.microsoft.com/office/drawing/2015/9/8/chartex" xmlns:cx2="http://schemas.microsoft.com/office/drawing/2015/10/21/chartex" xmlns:cx3="http://schemas.microsoft.com/office/drawing/2016/5/9/chartex" xmlns:cx4="http://schemas.microsoft.com/office/drawing/2016/5/10/chartex" xmlns:cx5="http://schemas.microsoft.com/office/drawing/2016/5/11/chartex" xmlns:cx6="http://schemas.microsoft.com/office/drawing/2016/5/12/chartex" xmlns:cx7="http://schemas.microsoft.com/office/drawing/2016/5/13/chartex" xmlns:cx8="http://schemas.microsoft.com/office/drawing/2016/5/14/chartex" xmlns:mc="http://schemas.openxmlformats.org/markup-compatibility/2006" xmlns:aink="http://schemas.microsoft.com/office/drawing/2016/ink" xmlns:am3d="http://schemas.microsoft.com/office/drawing/2017/model3d" xmlns:o="urn:schemas-microsoft-com:office:office" xmlns:r="http://schemas.openxmlformats.org/officeDocument/2006/relationships" xmlns:m="http://schemas.openxmlformats.org/officeDocument/2006/math" xmlns:v="urn:schemas-microsoft-com:vml" xmlns:wp14="http://schemas.microsoft.com/office/word/2010/wordprocessingDrawing" xmlns:wp="http://schemas.openxmlformats.org/drawingml/2006/wordprocessingDrawing" xmlns:w10="urn:schemas-microsoft-com:office:word" xmlns:w="http://schemas.openxmlformats.org/wordprocessingml/2006/main" xmlns:w14="http://schemas.microsoft.com/office/word/2010/wordml" xmlns:w15="http://schemas.microsoft.com/office/word/2012/wordml" xmlns:w16cid="http://schemas.microsoft.com/office/word/2016/wordml/cid" xmlns:w16se="http://schemas.microsoft.com/office/word/2015/wordml/symex" xmlns:wpg="http://schemas.microsoft.com/office/word/2010/wordprocessingGroup" xmlns:wpi="http://schemas.microsoft.com/office/word/2010/wordprocessingInk" xmlns:wne="http://schemas.microsoft.com/office/word/2006/wordml" xmlns:wps="http://schemas.microsoft.com/office/word/2010/wordprocessingShape" mc:Ignorable="w14 w15 w16se w16cid wp14">
   <w:footnote w:type="separator" w:id="-1">
     <w:p>
       <w:pPr>
@@ -509,10 +542,10 @@
 </file>
 
 <file path=word/header1.xml><?xml version="1.0" encoding="utf-8"?>
-<w:hdr xmlns:wpc="http://schemas.microsoft.com/office/word/2010/wordprocessingCanvas" xmlns:cx="http://schemas.microsoft.com/office/drawing/2014/chartex" xmlns:cx1="http://schemas.microsoft.com/office/drawing/2015/9/8/chartex" xmlns:cx2="http://schemas.microsoft.com/office/drawing/2015/10/21/chartex" xmlns:cx3="http://schemas.microsoft.com/office/drawing/2016/5/9/chartex" xmlns:cx4="http://schemas.microsoft.com/office/drawing/2016/5/10/chartex" xmlns:cx5="http://schemas.microsoft.com/office/drawing/2016/5/11/chartex" xmlns:cx6="http://schemas.microsoft.com/office/drawing/2016/5/12/chartex" xmlns:cx7="http://schemas.microsoft.com/office/drawing/2016/5/13/chartex" xmlns:cx8="http://schemas.microsoft.com/office/drawing/2016/5/14/chartex" xmlns:mc="http://schemas.openxmlformats.org/markup-compatibility/2006" xmlns:aink="http://schemas.microsoft.com/office/drawing/2016/ink" xmlns:am3d="http://schemas.microsoft.com/office/drawing/2017/model3d" xmlns:o="urn:schemas-microsoft-com:office:office" xmlns:r="http://schemas.openxmlformats.org/officeDocument/2006/relationships" xmlns:m="http://schemas.openxmlformats.org/officeDocument/2006/math" xmlns:v="urn:schemas-microsoft-com:vml" xmlns:wp14="http://schemas.microsoft.com/office/word/2010/wordprocessingDrawing" xmlns:wp="http://schemas.openxmlformats.org/drawingml/2006/wordprocessingDrawing" xmlns:w10="urn:schemas-microsoft-com:office:word" xmlns:w="http://schemas.openxmlformats.org/wordprocessingml/2006/main" xmlns:w14="http://schemas.microsoft.com/office/word/2010/wordml" xmlns:w15="http://schemas.microsoft.com/office/word/2012/wordml" xmlns:w16cex="http://schemas.microsoft.com/office/word/2018/wordml/cex" xmlns:w16cid="http://schemas.microsoft.com/office/word/2016/wordml/cid" xmlns:w16="http://schemas.microsoft.com/office/word/2018/wordml" xmlns:w16se="http://schemas.microsoft.com/office/word/2015/wordml/symex" xmlns:wpg="http://schemas.microsoft.com/office/word/2010/wordprocessingGroup" xmlns:wpi="http://schemas.microsoft.com/office/word/2010/wordprocessingInk" xmlns:wne="http://schemas.microsoft.com/office/word/2006/wordml" xmlns:wps="http://schemas.microsoft.com/office/word/2010/wordprocessingShape" mc:Ignorable="w14 w15 w16se w16cid w16 w16cex wp14">
+<w:hdr xmlns:wpc="http://schemas.microsoft.com/office/word/2010/wordprocessingCanvas" xmlns:cx="http://schemas.microsoft.com/office/drawing/2014/chartex" xmlns:cx1="http://schemas.microsoft.com/office/drawing/2015/9/8/chartex" xmlns:cx2="http://schemas.microsoft.com/office/drawing/2015/10/21/chartex" xmlns:cx3="http://schemas.microsoft.com/office/drawing/2016/5/9/chartex" xmlns:cx4="http://schemas.microsoft.com/office/drawing/2016/5/10/chartex" xmlns:cx5="http://schemas.microsoft.com/office/drawing/2016/5/11/chartex" xmlns:cx6="http://schemas.microsoft.com/office/drawing/2016/5/12/chartex" xmlns:cx7="http://schemas.microsoft.com/office/drawing/2016/5/13/chartex" xmlns:cx8="http://schemas.microsoft.com/office/drawing/2016/5/14/chartex" xmlns:mc="http://schemas.openxmlformats.org/markup-compatibility/2006" xmlns:aink="http://schemas.microsoft.com/office/drawing/2016/ink" xmlns:am3d="http://schemas.microsoft.com/office/drawing/2017/model3d" xmlns:o="urn:schemas-microsoft-com:office:office" xmlns:r="http://schemas.openxmlformats.org/officeDocument/2006/relationships" xmlns:m="http://schemas.openxmlformats.org/officeDocument/2006/math" xmlns:v="urn:schemas-microsoft-com:vml" xmlns:wp14="http://schemas.microsoft.com/office/word/2010/wordprocessingDrawing" xmlns:wp="http://schemas.openxmlformats.org/drawingml/2006/wordprocessingDrawing" xmlns:w10="urn:schemas-microsoft-com:office:word" xmlns:w="http://schemas.openxmlformats.org/wordprocessingml/2006/main" xmlns:w14="http://schemas.microsoft.com/office/word/2010/wordml" xmlns:w15="http://schemas.microsoft.com/office/word/2012/wordml" xmlns:w16cid="http://schemas.microsoft.com/office/word/2016/wordml/cid" xmlns:w16se="http://schemas.microsoft.com/office/word/2015/wordml/symex" xmlns:wpg="http://schemas.microsoft.com/office/word/2010/wordprocessingGroup" xmlns:wpi="http://schemas.microsoft.com/office/word/2010/wordprocessingInk" xmlns:wne="http://schemas.microsoft.com/office/word/2006/wordml" xmlns:wps="http://schemas.microsoft.com/office/word/2010/wordprocessingShape" mc:Ignorable="w14 w15 w16se w16cid wp14">
   <w:tbl>
     <w:tblPr>
-      <w:tblStyle w:val="TableGrid"/>
+      <w:tblStyle w:val="a3"/>
       <w:tblW w:w="0" w:type="auto"/>
       <w:tblBorders>
         <w:top w:val="none" w:sz="0" w:space="0" w:color="auto"/>
@@ -536,7 +569,7 @@
         </w:tcPr>
         <w:p>
           <w:pPr>
-            <w:pStyle w:val="Header"/>
+            <w:pStyle w:val="ab"/>
             <w:rPr>
               <w:lang w:val="en-US"/>
             </w:rPr>
@@ -552,7 +585,6 @@
               <w:showingPlcHdr/>
               <w:picture/>
             </w:sdtPr>
-            <w:sdtEndPr/>
             <w:sdtContent>
               <w:r>
                 <w:rPr>
@@ -560,7 +592,7 @@
                   <w:lang w:eastAsia="ru-RU"/>
                 </w:rPr>
                 <w:drawing>
-                  <wp:inline distT="0" distB="0" distL="0" distR="0" wp14:anchorId="177B4E4D" wp14:editId="337DD6A0">
+                  <wp:inline distT="0" distB="0" distL="0" distR="0">
                     <wp:extent cx="361950" cy="361950"/>
                     <wp:effectExtent l="0" t="0" r="0" b="0"/>
                     <wp:docPr id="5" name="Рисунок 1"/>
@@ -619,7 +651,7 @@
         </w:tcPr>
         <w:p>
           <w:pPr>
-            <w:pStyle w:val="Header"/>
+            <w:pStyle w:val="ab"/>
             <w:rPr>
               <w:lang w:val="en-US"/>
             </w:rPr>
@@ -636,7 +668,6 @@
                 <w:docPart w:val="FC3E21DEC9D64328913798E1224A075E"/>
               </w:placeholder>
             </w:sdtPr>
-            <w:sdtEndPr/>
             <w:sdtContent>
               <w:r>
                 <w:rPr>
@@ -652,7 +683,7 @@
   </w:tbl>
   <w:p>
     <w:pPr>
-      <w:pStyle w:val="Header"/>
+      <w:pStyle w:val="ab"/>
       <w:rPr>
         <w:lang w:val="en-US"/>
       </w:rPr>
@@ -662,7 +693,7 @@
 </file>
 
 <file path=word/numbering.xml><?xml version="1.0" encoding="utf-8"?>
-<w:numbering xmlns:wpc="http://schemas.microsoft.com/office/word/2010/wordprocessingCanvas" xmlns:cx="http://schemas.microsoft.com/office/drawing/2014/chartex" xmlns:cx1="http://schemas.microsoft.com/office/drawing/2015/9/8/chartex" xmlns:cx2="http://schemas.microsoft.com/office/drawing/2015/10/21/chartex" xmlns:cx3="http://schemas.microsoft.com/office/drawing/2016/5/9/chartex" xmlns:cx4="http://schemas.microsoft.com/office/drawing/2016/5/10/chartex" xmlns:cx5="http://schemas.microsoft.com/office/drawing/2016/5/11/chartex" xmlns:cx6="http://schemas.microsoft.com/office/drawing/2016/5/12/chartex" xmlns:cx7="http://schemas.microsoft.com/office/drawing/2016/5/13/chartex" xmlns:cx8="http://schemas.microsoft.com/office/drawing/2016/5/14/chartex" xmlns:mc="http://schemas.openxmlformats.org/markup-compatibility/2006" xmlns:aink="http://schemas.microsoft.com/office/drawing/2016/ink" xmlns:am3d="http://schemas.microsoft.com/office/drawing/2017/model3d" xmlns:o="urn:schemas-microsoft-com:office:office" xmlns:r="http://schemas.openxmlformats.org/officeDocument/2006/relationships" xmlns:m="http://schemas.openxmlformats.org/officeDocument/2006/math" xmlns:v="urn:schemas-microsoft-com:vml" xmlns:wp14="http://schemas.microsoft.com/office/word/2010/wordprocessingDrawing" xmlns:wp="http://schemas.openxmlformats.org/drawingml/2006/wordprocessingDrawing" xmlns:w10="urn:schemas-microsoft-com:office:word" xmlns:w="http://schemas.openxmlformats.org/wordprocessingml/2006/main" xmlns:w14="http://schemas.microsoft.com/office/word/2010/wordml" xmlns:w15="http://schemas.microsoft.com/office/word/2012/wordml" xmlns:w16cex="http://schemas.microsoft.com/office/word/2018/wordml/cex" xmlns:w16cid="http://schemas.microsoft.com/office/word/2016/wordml/cid" xmlns:w16="http://schemas.microsoft.com/office/word/2018/wordml" xmlns:w16se="http://schemas.microsoft.com/office/word/2015/wordml/symex" xmlns:wpg="http://schemas.microsoft.com/office/word/2010/wordprocessingGroup" xmlns:wpi="http://schemas.microsoft.com/office/word/2010/wordprocessingInk" xmlns:wne="http://schemas.microsoft.com/office/word/2006/wordml" xmlns:wps="http://schemas.microsoft.com/office/word/2010/wordprocessingShape" mc:Ignorable="w14 w15 w16se w16cid w16 w16cex wp14">
+<w:numbering xmlns:wpc="http://schemas.microsoft.com/office/word/2010/wordprocessingCanvas" xmlns:cx="http://schemas.microsoft.com/office/drawing/2014/chartex" xmlns:cx1="http://schemas.microsoft.com/office/drawing/2015/9/8/chartex" xmlns:cx2="http://schemas.microsoft.com/office/drawing/2015/10/21/chartex" xmlns:cx3="http://schemas.microsoft.com/office/drawing/2016/5/9/chartex" xmlns:cx4="http://schemas.microsoft.com/office/drawing/2016/5/10/chartex" xmlns:cx5="http://schemas.microsoft.com/office/drawing/2016/5/11/chartex" xmlns:cx6="http://schemas.microsoft.com/office/drawing/2016/5/12/chartex" xmlns:cx7="http://schemas.microsoft.com/office/drawing/2016/5/13/chartex" xmlns:cx8="http://schemas.microsoft.com/office/drawing/2016/5/14/chartex" xmlns:mc="http://schemas.openxmlformats.org/markup-compatibility/2006" xmlns:aink="http://schemas.microsoft.com/office/drawing/2016/ink" xmlns:am3d="http://schemas.microsoft.com/office/drawing/2017/model3d" xmlns:o="urn:schemas-microsoft-com:office:office" xmlns:r="http://schemas.openxmlformats.org/officeDocument/2006/relationships" xmlns:m="http://schemas.openxmlformats.org/officeDocument/2006/math" xmlns:v="urn:schemas-microsoft-com:vml" xmlns:wp14="http://schemas.microsoft.com/office/word/2010/wordprocessingDrawing" xmlns:wp="http://schemas.openxmlformats.org/drawingml/2006/wordprocessingDrawing" xmlns:w10="urn:schemas-microsoft-com:office:word" xmlns:w="http://schemas.openxmlformats.org/wordprocessingml/2006/main" xmlns:w14="http://schemas.microsoft.com/office/word/2010/wordml" xmlns:w15="http://schemas.microsoft.com/office/word/2012/wordml" xmlns:w16cid="http://schemas.microsoft.com/office/word/2016/wordml/cid" xmlns:w16se="http://schemas.microsoft.com/office/word/2015/wordml/symex" xmlns:wpg="http://schemas.microsoft.com/office/word/2010/wordprocessingGroup" xmlns:wpi="http://schemas.microsoft.com/office/word/2010/wordprocessingInk" xmlns:wne="http://schemas.microsoft.com/office/word/2006/wordml" xmlns:wps="http://schemas.microsoft.com/office/word/2010/wordprocessingShape" mc:Ignorable="w14 w15 w16se w16cid wp14">
   <w:abstractNum w:abstractNumId="0" w15:restartNumberingAfterBreak="0">
     <w:nsid w:val="02DC595C"/>
     <w:multiLevelType w:val="hybridMultilevel"/>
@@ -1133,6 +1164,92 @@
     </w:lvl>
   </w:abstractNum>
   <w:abstractNum w:abstractNumId="5" w15:restartNumberingAfterBreak="0">
+    <w:nsid w:val="339A6755"/>
+    <w:multiLevelType w:val="hybridMultilevel"/>
+    <w:tmpl w:val="D69CC5F6"/>
+    <w:lvl w:ilvl="0" w:tplc="0422000F">
+      <w:start w:val="1"/>
+      <w:numFmt w:val="decimal"/>
+      <w:lvlText w:val="%1."/>
+      <w:lvlJc w:val="left"/>
+      <w:pPr>
+        <w:ind w:left="720" w:hanging="360"/>
+      </w:pPr>
+    </w:lvl>
+    <w:lvl w:ilvl="1" w:tplc="04220019" w:tentative="1">
+      <w:start w:val="1"/>
+      <w:numFmt w:val="lowerLetter"/>
+      <w:lvlText w:val="%2."/>
+      <w:lvlJc w:val="left"/>
+      <w:pPr>
+        <w:ind w:left="1440" w:hanging="360"/>
+      </w:pPr>
+    </w:lvl>
+    <w:lvl w:ilvl="2" w:tplc="0422001B" w:tentative="1">
+      <w:start w:val="1"/>
+      <w:numFmt w:val="lowerRoman"/>
+      <w:lvlText w:val="%3."/>
+      <w:lvlJc w:val="right"/>
+      <w:pPr>
+        <w:ind w:left="2160" w:hanging="180"/>
+      </w:pPr>
+    </w:lvl>
+    <w:lvl w:ilvl="3" w:tplc="0422000F" w:tentative="1">
+      <w:start w:val="1"/>
+      <w:numFmt w:val="decimal"/>
+      <w:lvlText w:val="%4."/>
+      <w:lvlJc w:val="left"/>
+      <w:pPr>
+        <w:ind w:left="2880" w:hanging="360"/>
+      </w:pPr>
+    </w:lvl>
+    <w:lvl w:ilvl="4" w:tplc="04220019" w:tentative="1">
+      <w:start w:val="1"/>
+      <w:numFmt w:val="lowerLetter"/>
+      <w:lvlText w:val="%5."/>
+      <w:lvlJc w:val="left"/>
+      <w:pPr>
+        <w:ind w:left="3600" w:hanging="360"/>
+      </w:pPr>
+    </w:lvl>
+    <w:lvl w:ilvl="5" w:tplc="0422001B" w:tentative="1">
+      <w:start w:val="1"/>
+      <w:numFmt w:val="lowerRoman"/>
+      <w:lvlText w:val="%6."/>
+      <w:lvlJc w:val="right"/>
+      <w:pPr>
+        <w:ind w:left="4320" w:hanging="180"/>
+      </w:pPr>
+    </w:lvl>
+    <w:lvl w:ilvl="6" w:tplc="0422000F" w:tentative="1">
+      <w:start w:val="1"/>
+      <w:numFmt w:val="decimal"/>
+      <w:lvlText w:val="%7."/>
+      <w:lvlJc w:val="left"/>
+      <w:pPr>
+        <w:ind w:left="5040" w:hanging="360"/>
+      </w:pPr>
+    </w:lvl>
+    <w:lvl w:ilvl="7" w:tplc="04220019" w:tentative="1">
+      <w:start w:val="1"/>
+      <w:numFmt w:val="lowerLetter"/>
+      <w:lvlText w:val="%8."/>
+      <w:lvlJc w:val="left"/>
+      <w:pPr>
+        <w:ind w:left="5760" w:hanging="360"/>
+      </w:pPr>
+    </w:lvl>
+    <w:lvl w:ilvl="8" w:tplc="0422001B" w:tentative="1">
+      <w:start w:val="1"/>
+      <w:numFmt w:val="lowerRoman"/>
+      <w:lvlText w:val="%9."/>
+      <w:lvlJc w:val="right"/>
+      <w:pPr>
+        <w:ind w:left="6480" w:hanging="180"/>
+      </w:pPr>
+    </w:lvl>
+  </w:abstractNum>
+  <w:abstractNum w:abstractNumId="6" w15:restartNumberingAfterBreak="0">
     <w:nsid w:val="38D16D09"/>
     <w:multiLevelType w:val="hybridMultilevel"/>
     <w:tmpl w:val="08B69312"/>
@@ -1221,7 +1338,7 @@
       </w:pPr>
     </w:lvl>
   </w:abstractNum>
-  <w:abstractNum w:abstractNumId="6" w15:restartNumberingAfterBreak="0">
+  <w:abstractNum w:abstractNumId="7" w15:restartNumberingAfterBreak="0">
     <w:nsid w:val="4B9147ED"/>
     <w:multiLevelType w:val="hybridMultilevel"/>
     <w:tmpl w:val="557AC104"/>
@@ -1334,7 +1451,7 @@
       </w:rPr>
     </w:lvl>
   </w:abstractNum>
-  <w:abstractNum w:abstractNumId="7" w15:restartNumberingAfterBreak="0">
+  <w:abstractNum w:abstractNumId="8" w15:restartNumberingAfterBreak="0">
     <w:nsid w:val="508539BA"/>
     <w:multiLevelType w:val="hybridMultilevel"/>
     <w:tmpl w:val="AB3E03F0"/>
@@ -1448,7 +1565,7 @@
       </w:rPr>
     </w:lvl>
   </w:abstractNum>
-  <w:abstractNum w:abstractNumId="8" w15:restartNumberingAfterBreak="0">
+  <w:abstractNum w:abstractNumId="9" w15:restartNumberingAfterBreak="0">
     <w:nsid w:val="624946CB"/>
     <w:multiLevelType w:val="hybridMultilevel"/>
     <w:tmpl w:val="02AAACF0"/>
@@ -1537,7 +1654,7 @@
       </w:pPr>
     </w:lvl>
   </w:abstractNum>
-  <w:abstractNum w:abstractNumId="9" w15:restartNumberingAfterBreak="0">
+  <w:abstractNum w:abstractNumId="10" w15:restartNumberingAfterBreak="0">
     <w:nsid w:val="776237CC"/>
     <w:multiLevelType w:val="hybridMultilevel"/>
     <w:tmpl w:val="CFDCAD3C"/>
@@ -1655,10 +1772,10 @@
     <w:abstractNumId w:val="3"/>
   </w:num>
   <w:num w:numId="2">
-    <w:abstractNumId w:val="5"/>
+    <w:abstractNumId w:val="6"/>
   </w:num>
   <w:num w:numId="3">
-    <w:abstractNumId w:val="8"/>
+    <w:abstractNumId w:val="9"/>
   </w:num>
   <w:num w:numId="4">
     <w:abstractNumId w:val="4"/>
@@ -1673,19 +1790,22 @@
     <w:abstractNumId w:val="1"/>
   </w:num>
   <w:num w:numId="8">
-    <w:abstractNumId w:val="6"/>
+    <w:abstractNumId w:val="7"/>
   </w:num>
   <w:num w:numId="9">
-    <w:abstractNumId w:val="7"/>
+    <w:abstractNumId w:val="8"/>
   </w:num>
   <w:num w:numId="10">
-    <w:abstractNumId w:val="9"/>
+    <w:abstractNumId w:val="10"/>
+  </w:num>
+  <w:num w:numId="11">
+    <w:abstractNumId w:val="5"/>
   </w:num>
 </w:numbering>
 </file>
 
 <file path=word/styles.xml><?xml version="1.0" encoding="utf-8"?>
-<w:styles xmlns:mc="http://schemas.openxmlformats.org/markup-compatibility/2006" xmlns:r="http://schemas.openxmlformats.org/officeDocument/2006/relationships" xmlns:w="http://schemas.openxmlformats.org/wordprocessingml/2006/main" xmlns:w14="http://schemas.microsoft.com/office/word/2010/wordml" xmlns:w15="http://schemas.microsoft.com/office/word/2012/wordml" xmlns:w16cex="http://schemas.microsoft.com/office/word/2018/wordml/cex" xmlns:w16cid="http://schemas.microsoft.com/office/word/2016/wordml/cid" xmlns:w16="http://schemas.microsoft.com/office/word/2018/wordml" xmlns:w16se="http://schemas.microsoft.com/office/word/2015/wordml/symex" mc:Ignorable="w14 w15 w16se w16cid w16 w16cex">
+<w:styles xmlns:mc="http://schemas.openxmlformats.org/markup-compatibility/2006" xmlns:r="http://schemas.openxmlformats.org/officeDocument/2006/relationships" xmlns:w="http://schemas.openxmlformats.org/wordprocessingml/2006/main" xmlns:w14="http://schemas.microsoft.com/office/word/2010/wordml" xmlns:w15="http://schemas.microsoft.com/office/word/2012/wordml" xmlns:w16cid="http://schemas.microsoft.com/office/word/2016/wordml/cid" xmlns:w16se="http://schemas.microsoft.com/office/word/2015/wordml/symex" mc:Ignorable="w14 w15 w16se w16cid">
   <w:docDefaults>
     <w:rPrDefault>
       <w:rPr>
@@ -1701,7 +1821,7 @@
       </w:pPr>
     </w:pPrDefault>
   </w:docDefaults>
-  <w:latentStyles w:defLockedState="0" w:defUIPriority="99" w:defSemiHidden="0" w:defUnhideWhenUsed="0" w:defQFormat="0" w:count="376">
+  <w:latentStyles w:defLockedState="0" w:defUIPriority="99" w:defSemiHidden="0" w:defUnhideWhenUsed="0" w:defQFormat="0" w:count="375">
     <w:lsdException w:name="Normal" w:uiPriority="0" w:qFormat="1"/>
     <w:lsdException w:name="heading 1" w:uiPriority="9" w:qFormat="1"/>
     <w:lsdException w:name="heading 2" w:semiHidden="1" w:uiPriority="9" w:unhideWhenUsed="1" w:qFormat="1"/>
@@ -2077,20 +2197,18 @@
     <w:lsdException w:name="Smart Hyperlink" w:semiHidden="1" w:unhideWhenUsed="1"/>
     <w:lsdException w:name="Hashtag" w:semiHidden="1" w:unhideWhenUsed="1"/>
     <w:lsdException w:name="Unresolved Mention" w:semiHidden="1" w:unhideWhenUsed="1"/>
-    <w:lsdException w:name="Smart Link" w:semiHidden="1" w:unhideWhenUsed="1"/>
   </w:latentStyles>
-  <w:style w:type="paragraph" w:default="1" w:styleId="Normal">
+  <w:style w:type="paragraph" w:default="1" w:styleId="a">
     <w:name w:val="Normal"/>
     <w:qFormat/>
   </w:style>
-  <w:style w:type="paragraph" w:styleId="Heading1">
+  <w:style w:type="paragraph" w:styleId="1">
     <w:name w:val="heading 1"/>
-    <w:basedOn w:val="Normal"/>
-    <w:next w:val="Normal"/>
-    <w:link w:val="Heading1Char"/>
+    <w:basedOn w:val="a"/>
+    <w:next w:val="a"/>
+    <w:link w:val="10"/>
     <w:uiPriority w:val="9"/>
     <w:qFormat/>
-    <w:rsid w:val="00007E01"/>
     <w:pPr>
       <w:keepNext/>
       <w:keepLines/>
@@ -2104,15 +2222,14 @@
       <w:szCs w:val="32"/>
     </w:rPr>
   </w:style>
-  <w:style w:type="paragraph" w:styleId="Heading2">
+  <w:style w:type="paragraph" w:styleId="2">
     <w:name w:val="heading 2"/>
-    <w:basedOn w:val="Normal"/>
-    <w:next w:val="Normal"/>
-    <w:link w:val="Heading2Char"/>
+    <w:basedOn w:val="a"/>
+    <w:next w:val="a"/>
+    <w:link w:val="20"/>
     <w:uiPriority w:val="9"/>
     <w:unhideWhenUsed/>
     <w:qFormat/>
-    <w:rsid w:val="00007E01"/>
     <w:pPr>
       <w:keepNext/>
       <w:keepLines/>
@@ -2126,15 +2243,14 @@
       <w:szCs w:val="26"/>
     </w:rPr>
   </w:style>
-  <w:style w:type="paragraph" w:styleId="Heading3">
+  <w:style w:type="paragraph" w:styleId="3">
     <w:name w:val="heading 3"/>
-    <w:basedOn w:val="Normal"/>
-    <w:next w:val="Normal"/>
-    <w:link w:val="Heading3Char"/>
+    <w:basedOn w:val="a"/>
+    <w:next w:val="a"/>
+    <w:link w:val="30"/>
     <w:uiPriority w:val="9"/>
     <w:unhideWhenUsed/>
     <w:qFormat/>
-    <w:rsid w:val="00CD4948"/>
     <w:pPr>
       <w:keepNext/>
       <w:keepLines/>
@@ -2148,13 +2264,13 @@
       <w:szCs w:val="24"/>
     </w:rPr>
   </w:style>
-  <w:style w:type="character" w:default="1" w:styleId="DefaultParagraphFont">
+  <w:style w:type="character" w:default="1" w:styleId="a0">
     <w:name w:val="Default Paragraph Font"/>
     <w:uiPriority w:val="1"/>
     <w:semiHidden/>
     <w:unhideWhenUsed/>
   </w:style>
-  <w:style w:type="table" w:default="1" w:styleId="TableNormal">
+  <w:style w:type="table" w:default="1" w:styleId="a1">
     <w:name w:val="Normal Table"/>
     <w:uiPriority w:val="99"/>
     <w:semiHidden/>
@@ -2169,17 +2285,16 @@
       </w:tblCellMar>
     </w:tblPr>
   </w:style>
-  <w:style w:type="numbering" w:default="1" w:styleId="NoList">
+  <w:style w:type="numbering" w:default="1" w:styleId="a2">
     <w:name w:val="No List"/>
     <w:uiPriority w:val="99"/>
     <w:semiHidden/>
     <w:unhideWhenUsed/>
   </w:style>
-  <w:style w:type="table" w:styleId="TableGrid">
+  <w:style w:type="table" w:styleId="a3">
     <w:name w:val="Table Grid"/>
-    <w:basedOn w:val="TableNormal"/>
+    <w:basedOn w:val="a1"/>
     <w:uiPriority w:val="39"/>
-    <w:rsid w:val="00451032"/>
     <w:pPr>
       <w:spacing w:after="0" w:line="240" w:lineRule="auto"/>
     </w:pPr>
@@ -2194,22 +2309,20 @@
       </w:tblBorders>
     </w:tblPr>
   </w:style>
-  <w:style w:type="paragraph" w:styleId="ListParagraph">
+  <w:style w:type="paragraph" w:styleId="a4">
     <w:name w:val="List Paragraph"/>
-    <w:basedOn w:val="Normal"/>
+    <w:basedOn w:val="a"/>
     <w:uiPriority w:val="34"/>
     <w:qFormat/>
-    <w:rsid w:val="00451032"/>
     <w:pPr>
       <w:ind w:left="720"/>
       <w:contextualSpacing/>
     </w:pPr>
   </w:style>
-  <w:style w:type="table" w:styleId="ListTable4-Accent5">
+  <w:style w:type="table" w:styleId="-45">
     <w:name w:val="List Table 4 Accent 5"/>
-    <w:basedOn w:val="TableNormal"/>
+    <w:basedOn w:val="a1"/>
     <w:uiPriority w:val="49"/>
-    <w:rsid w:val="00451032"/>
     <w:pPr>
       <w:spacing w:after="0" w:line="240" w:lineRule="auto"/>
     </w:pPr>
@@ -2279,11 +2392,10 @@
       </w:tcPr>
     </w:tblStylePr>
   </w:style>
-  <w:style w:type="table" w:styleId="GridTable4-Accent5">
+  <w:style w:type="table" w:styleId="-450">
     <w:name w:val="Grid Table 4 Accent 5"/>
-    <w:basedOn w:val="TableNormal"/>
+    <w:basedOn w:val="a1"/>
     <w:uiPriority w:val="49"/>
-    <w:rsid w:val="00451032"/>
     <w:pPr>
       <w:spacing w:after="0" w:line="240" w:lineRule="auto"/>
     </w:pPr>
@@ -2355,24 +2467,22 @@
       </w:tcPr>
     </w:tblStylePr>
   </w:style>
-  <w:style w:type="character" w:styleId="PlaceholderText">
+  <w:style w:type="character" w:styleId="a5">
     <w:name w:val="Placeholder Text"/>
-    <w:basedOn w:val="DefaultParagraphFont"/>
+    <w:basedOn w:val="a0"/>
     <w:uiPriority w:val="99"/>
     <w:semiHidden/>
-    <w:rsid w:val="00451032"/>
     <w:rPr>
       <w:color w:val="808080"/>
     </w:rPr>
   </w:style>
-  <w:style w:type="paragraph" w:styleId="Title">
+  <w:style w:type="paragraph" w:styleId="a6">
     <w:name w:val="Title"/>
-    <w:basedOn w:val="Normal"/>
-    <w:next w:val="Normal"/>
-    <w:link w:val="TitleChar"/>
+    <w:basedOn w:val="a"/>
+    <w:next w:val="a"/>
+    <w:link w:val="a7"/>
     <w:uiPriority w:val="10"/>
     <w:qFormat/>
-    <w:rsid w:val="00007E01"/>
     <w:pPr>
       <w:spacing w:after="0" w:line="240" w:lineRule="auto"/>
       <w:contextualSpacing/>
@@ -2385,12 +2495,11 @@
       <w:szCs w:val="56"/>
     </w:rPr>
   </w:style>
-  <w:style w:type="character" w:customStyle="1" w:styleId="TitleChar">
-    <w:name w:val="Title Char"/>
-    <w:basedOn w:val="DefaultParagraphFont"/>
-    <w:link w:val="Title"/>
+  <w:style w:type="character" w:customStyle="1" w:styleId="a7">
+    <w:name w:val="Назва Знак"/>
+    <w:basedOn w:val="a0"/>
+    <w:link w:val="a6"/>
     <w:uiPriority w:val="10"/>
-    <w:rsid w:val="00007E01"/>
     <w:rPr>
       <w:rFonts w:asciiTheme="majorHAnsi" w:eastAsiaTheme="majorEastAsia" w:hAnsiTheme="majorHAnsi" w:cstheme="majorBidi"/>
       <w:spacing w:val="-10"/>
@@ -2399,14 +2508,13 @@
       <w:szCs w:val="56"/>
     </w:rPr>
   </w:style>
-  <w:style w:type="paragraph" w:styleId="Subtitle">
+  <w:style w:type="paragraph" w:styleId="a8">
     <w:name w:val="Subtitle"/>
-    <w:basedOn w:val="Normal"/>
-    <w:next w:val="Normal"/>
-    <w:link w:val="SubtitleChar"/>
+    <w:basedOn w:val="a"/>
+    <w:next w:val="a"/>
+    <w:link w:val="a9"/>
     <w:uiPriority w:val="11"/>
     <w:qFormat/>
-    <w:rsid w:val="00007E01"/>
     <w:pPr>
       <w:numPr>
         <w:ilvl w:val="1"/>
@@ -2418,24 +2526,22 @@
       <w:spacing w:val="15"/>
     </w:rPr>
   </w:style>
-  <w:style w:type="character" w:customStyle="1" w:styleId="SubtitleChar">
-    <w:name w:val="Subtitle Char"/>
-    <w:basedOn w:val="DefaultParagraphFont"/>
-    <w:link w:val="Subtitle"/>
+  <w:style w:type="character" w:customStyle="1" w:styleId="a9">
+    <w:name w:val="Підзаголовок Знак"/>
+    <w:basedOn w:val="a0"/>
+    <w:link w:val="a8"/>
     <w:uiPriority w:val="11"/>
-    <w:rsid w:val="00007E01"/>
     <w:rPr>
       <w:rFonts w:eastAsiaTheme="minorEastAsia"/>
       <w:color w:val="5A5A5A" w:themeColor="text1" w:themeTint="A5"/>
       <w:spacing w:val="15"/>
     </w:rPr>
   </w:style>
-  <w:style w:type="character" w:customStyle="1" w:styleId="Heading1Char">
-    <w:name w:val="Heading 1 Char"/>
-    <w:basedOn w:val="DefaultParagraphFont"/>
-    <w:link w:val="Heading1"/>
+  <w:style w:type="character" w:customStyle="1" w:styleId="10">
+    <w:name w:val="Заголовок 1 Знак"/>
+    <w:basedOn w:val="a0"/>
+    <w:link w:val="1"/>
     <w:uiPriority w:val="9"/>
-    <w:rsid w:val="00007E01"/>
     <w:rPr>
       <w:rFonts w:asciiTheme="majorHAnsi" w:eastAsiaTheme="majorEastAsia" w:hAnsiTheme="majorHAnsi" w:cstheme="majorBidi"/>
       <w:color w:val="2E74B5" w:themeColor="accent1" w:themeShade="BF"/>
@@ -2443,12 +2549,11 @@
       <w:szCs w:val="32"/>
     </w:rPr>
   </w:style>
-  <w:style w:type="character" w:customStyle="1" w:styleId="Heading2Char">
-    <w:name w:val="Heading 2 Char"/>
-    <w:basedOn w:val="DefaultParagraphFont"/>
-    <w:link w:val="Heading2"/>
+  <w:style w:type="character" w:customStyle="1" w:styleId="20">
+    <w:name w:val="Заголовок 2 Знак"/>
+    <w:basedOn w:val="a0"/>
+    <w:link w:val="2"/>
     <w:uiPriority w:val="9"/>
-    <w:rsid w:val="00007E01"/>
     <w:rPr>
       <w:rFonts w:asciiTheme="majorHAnsi" w:eastAsiaTheme="majorEastAsia" w:hAnsiTheme="majorHAnsi" w:cstheme="majorBidi"/>
       <w:color w:val="2E74B5" w:themeColor="accent1" w:themeShade="BF"/>
@@ -2456,12 +2561,11 @@
       <w:szCs w:val="26"/>
     </w:rPr>
   </w:style>
-  <w:style w:type="character" w:customStyle="1" w:styleId="Heading3Char">
-    <w:name w:val="Heading 3 Char"/>
-    <w:basedOn w:val="DefaultParagraphFont"/>
-    <w:link w:val="Heading3"/>
+  <w:style w:type="character" w:customStyle="1" w:styleId="30">
+    <w:name w:val="Заголовок 3 Знак"/>
+    <w:basedOn w:val="a0"/>
+    <w:link w:val="3"/>
     <w:uiPriority w:val="9"/>
-    <w:rsid w:val="00CD4948"/>
     <w:rPr>
       <w:rFonts w:asciiTheme="majorHAnsi" w:eastAsiaTheme="majorEastAsia" w:hAnsiTheme="majorHAnsi" w:cstheme="majorBidi"/>
       <w:color w:val="1F4D78" w:themeColor="accent1" w:themeShade="7F"/>
@@ -2469,11 +2573,10 @@
       <w:szCs w:val="24"/>
     </w:rPr>
   </w:style>
-  <w:style w:type="table" w:styleId="TableGridLight">
+  <w:style w:type="table" w:styleId="aa">
     <w:name w:val="Grid Table Light"/>
-    <w:basedOn w:val="TableNormal"/>
+    <w:basedOn w:val="a1"/>
     <w:uiPriority w:val="40"/>
-    <w:rsid w:val="00CC02CA"/>
     <w:pPr>
       <w:spacing w:after="0" w:line="240" w:lineRule="auto"/>
     </w:pPr>
@@ -2488,11 +2591,10 @@
       </w:tblBorders>
     </w:tblPr>
   </w:style>
-  <w:style w:type="table" w:styleId="GridTable5Dark-Accent5">
+  <w:style w:type="table" w:styleId="-55">
     <w:name w:val="Grid Table 5 Dark Accent 5"/>
-    <w:basedOn w:val="TableNormal"/>
+    <w:basedOn w:val="a1"/>
     <w:uiPriority w:val="50"/>
-    <w:rsid w:val="00117D9F"/>
     <w:pPr>
       <w:spacing w:after="0" w:line="240" w:lineRule="auto"/>
     </w:pPr>
@@ -2594,13 +2696,12 @@
       </w:tcPr>
     </w:tblStylePr>
   </w:style>
-  <w:style w:type="paragraph" w:styleId="Header">
+  <w:style w:type="paragraph" w:styleId="ab">
     <w:name w:val="header"/>
-    <w:basedOn w:val="Normal"/>
-    <w:link w:val="HeaderChar"/>
+    <w:basedOn w:val="a"/>
+    <w:link w:val="ac"/>
     <w:uiPriority w:val="99"/>
     <w:unhideWhenUsed/>
-    <w:rsid w:val="000C4C50"/>
     <w:pPr>
       <w:tabs>
         <w:tab w:val="center" w:pos="4677"/>
@@ -2609,20 +2710,18 @@
       <w:spacing w:after="0" w:line="240" w:lineRule="auto"/>
     </w:pPr>
   </w:style>
-  <w:style w:type="character" w:customStyle="1" w:styleId="HeaderChar">
-    <w:name w:val="Header Char"/>
-    <w:basedOn w:val="DefaultParagraphFont"/>
-    <w:link w:val="Header"/>
+  <w:style w:type="character" w:customStyle="1" w:styleId="ac">
+    <w:name w:val="Верхній колонтитул Знак"/>
+    <w:basedOn w:val="a0"/>
+    <w:link w:val="ab"/>
     <w:uiPriority w:val="99"/>
-    <w:rsid w:val="000C4C50"/>
-  </w:style>
-  <w:style w:type="paragraph" w:styleId="Footer">
+  </w:style>
+  <w:style w:type="paragraph" w:styleId="ad">
     <w:name w:val="footer"/>
-    <w:basedOn w:val="Normal"/>
-    <w:link w:val="FooterChar"/>
+    <w:basedOn w:val="a"/>
+    <w:link w:val="ae"/>
     <w:uiPriority w:val="99"/>
     <w:unhideWhenUsed/>
-    <w:rsid w:val="000C4C50"/>
     <w:pPr>
       <w:tabs>
         <w:tab w:val="center" w:pos="4677"/>
@@ -2631,18 +2730,17 @@
       <w:spacing w:after="0" w:line="240" w:lineRule="auto"/>
     </w:pPr>
   </w:style>
-  <w:style w:type="character" w:customStyle="1" w:styleId="FooterChar">
-    <w:name w:val="Footer Char"/>
-    <w:basedOn w:val="DefaultParagraphFont"/>
-    <w:link w:val="Footer"/>
+  <w:style w:type="character" w:customStyle="1" w:styleId="ae">
+    <w:name w:val="Нижній колонтитул Знак"/>
+    <w:basedOn w:val="a0"/>
+    <w:link w:val="ad"/>
     <w:uiPriority w:val="99"/>
-    <w:rsid w:val="000C4C50"/>
   </w:style>
 </w:styles>
 </file>
 
 <file path=word/glossary/document.xml><?xml version="1.0" encoding="utf-8"?>
-<w:glossaryDocument xmlns:wpc="http://schemas.microsoft.com/office/word/2010/wordprocessingCanvas" xmlns:cx="http://schemas.microsoft.com/office/drawing/2014/chartex" xmlns:cx1="http://schemas.microsoft.com/office/drawing/2015/9/8/chartex" xmlns:cx2="http://schemas.microsoft.com/office/drawing/2015/10/21/chartex" xmlns:cx3="http://schemas.microsoft.com/office/drawing/2016/5/9/chartex" xmlns:cx4="http://schemas.microsoft.com/office/drawing/2016/5/10/chartex" xmlns:cx5="http://schemas.microsoft.com/office/drawing/2016/5/11/chartex" xmlns:cx6="http://schemas.microsoft.com/office/drawing/2016/5/12/chartex" xmlns:cx7="http://schemas.microsoft.com/office/drawing/2016/5/13/chartex" xmlns:cx8="http://schemas.microsoft.com/office/drawing/2016/5/14/chartex" xmlns:mc="http://schemas.openxmlformats.org/markup-compatibility/2006" xmlns:aink="http://schemas.microsoft.com/office/drawing/2016/ink" xmlns:am3d="http://schemas.microsoft.com/office/drawing/2017/model3d" xmlns:o="urn:schemas-microsoft-com:office:office" xmlns:r="http://schemas.openxmlformats.org/officeDocument/2006/relationships" xmlns:m="http://schemas.openxmlformats.org/officeDocument/2006/math" xmlns:v="urn:schemas-microsoft-com:vml" xmlns:wp14="http://schemas.microsoft.com/office/word/2010/wordprocessingDrawing" xmlns:wp="http://schemas.openxmlformats.org/drawingml/2006/wordprocessingDrawing" xmlns:w10="urn:schemas-microsoft-com:office:word" xmlns:w="http://schemas.openxmlformats.org/wordprocessingml/2006/main" xmlns:w14="http://schemas.microsoft.com/office/word/2010/wordml" xmlns:w15="http://schemas.microsoft.com/office/word/2012/wordml" xmlns:w16cex="http://schemas.microsoft.com/office/word/2018/wordml/cex" xmlns:w16cid="http://schemas.microsoft.com/office/word/2016/wordml/cid" xmlns:w16="http://schemas.microsoft.com/office/word/2018/wordml" xmlns:w16se="http://schemas.microsoft.com/office/word/2015/wordml/symex" xmlns:wpg="http://schemas.microsoft.com/office/word/2010/wordprocessingGroup" xmlns:wpi="http://schemas.microsoft.com/office/word/2010/wordprocessingInk" xmlns:wne="http://schemas.microsoft.com/office/word/2006/wordml" xmlns:wps="http://schemas.microsoft.com/office/word/2010/wordprocessingShape" mc:Ignorable="w14 w15 w16se w16cid w16 w16cex wp14">
+<w:glossaryDocument xmlns:wpc="http://schemas.microsoft.com/office/word/2010/wordprocessingCanvas" xmlns:cx="http://schemas.microsoft.com/office/drawing/2014/chartex" xmlns:cx1="http://schemas.microsoft.com/office/drawing/2015/9/8/chartex" xmlns:cx2="http://schemas.microsoft.com/office/drawing/2015/10/21/chartex" xmlns:cx3="http://schemas.microsoft.com/office/drawing/2016/5/9/chartex" xmlns:cx4="http://schemas.microsoft.com/office/drawing/2016/5/10/chartex" xmlns:cx5="http://schemas.microsoft.com/office/drawing/2016/5/11/chartex" xmlns:cx6="http://schemas.microsoft.com/office/drawing/2016/5/12/chartex" xmlns:cx7="http://schemas.microsoft.com/office/drawing/2016/5/13/chartex" xmlns:cx8="http://schemas.microsoft.com/office/drawing/2016/5/14/chartex" xmlns:mc="http://schemas.openxmlformats.org/markup-compatibility/2006" xmlns:aink="http://schemas.microsoft.com/office/drawing/2016/ink" xmlns:am3d="http://schemas.microsoft.com/office/drawing/2017/model3d" xmlns:o="urn:schemas-microsoft-com:office:office" xmlns:r="http://schemas.openxmlformats.org/officeDocument/2006/relationships" xmlns:m="http://schemas.openxmlformats.org/officeDocument/2006/math" xmlns:v="urn:schemas-microsoft-com:vml" xmlns:wp14="http://schemas.microsoft.com/office/word/2010/wordprocessingDrawing" xmlns:wp="http://schemas.openxmlformats.org/drawingml/2006/wordprocessingDrawing" xmlns:w10="urn:schemas-microsoft-com:office:word" xmlns:w="http://schemas.openxmlformats.org/wordprocessingml/2006/main" xmlns:w14="http://schemas.microsoft.com/office/word/2010/wordml" xmlns:w15="http://schemas.microsoft.com/office/word/2012/wordml" xmlns:w16cid="http://schemas.microsoft.com/office/word/2016/wordml/cid" xmlns:w16se="http://schemas.microsoft.com/office/word/2015/wordml/symex" xmlns:wpg="http://schemas.microsoft.com/office/word/2010/wordprocessingGroup" xmlns:wpi="http://schemas.microsoft.com/office/word/2010/wordprocessingInk" xmlns:wne="http://schemas.microsoft.com/office/word/2006/wordml" xmlns:wps="http://schemas.microsoft.com/office/word/2010/wordprocessingShape" mc:Ignorable="w14 w15 w16se w16cid wp14">
   <w:docParts>
     <w:docPart>
       <w:docPartPr>
@@ -2663,7 +2761,7 @@
         <w:p>
           <w:r>
             <w:rPr>
-              <w:rStyle w:val="PlaceholderText"/>
+              <w:rStyle w:val="a3"/>
             </w:rPr>
             <w:t>Место для ввода текста.</w:t>
           </w:r>
@@ -2692,7 +2790,7 @@
           </w:pPr>
           <w:r>
             <w:rPr>
-              <w:rStyle w:val="PlaceholderText"/>
+              <w:rStyle w:val="a3"/>
             </w:rPr>
             <w:t>Место для ввода текста.</w:t>
           </w:r>
@@ -2721,7 +2819,7 @@
           </w:pPr>
           <w:r>
             <w:rPr>
-              <w:rStyle w:val="PlaceholderText"/>
+              <w:rStyle w:val="a3"/>
             </w:rPr>
             <w:t>Место для ввода текста.</w:t>
           </w:r>
@@ -2750,7 +2848,7 @@
           </w:pPr>
           <w:r>
             <w:rPr>
-              <w:rStyle w:val="PlaceholderText"/>
+              <w:rStyle w:val="a3"/>
             </w:rPr>
             <w:t>Место для ввода текста.</w:t>
           </w:r>
@@ -2779,7 +2877,7 @@
           </w:pPr>
           <w:r>
             <w:rPr>
-              <w:rStyle w:val="PlaceholderText"/>
+              <w:rStyle w:val="a3"/>
             </w:rPr>
             <w:t>Место для ввода текста.</w:t>
           </w:r>
@@ -2808,9 +2906,64 @@
           </w:pPr>
           <w:r>
             <w:rPr>
-              <w:rStyle w:val="PlaceholderText"/>
+              <w:rStyle w:val="a3"/>
             </w:rPr>
             <w:t>Место для ввода текста.</w:t>
+          </w:r>
+        </w:p>
+      </w:docPartBody>
+    </w:docPart>
+    <w:docPart>
+      <w:docPartPr>
+        <w:name w:val="DefaultPlaceholder_-1854013440"/>
+        <w:category>
+          <w:name w:val="Загальні"/>
+          <w:gallery w:val="placeholder"/>
+        </w:category>
+        <w:types>
+          <w:type w:val="bbPlcHdr"/>
+        </w:types>
+        <w:behaviors>
+          <w:behavior w:val="content"/>
+        </w:behaviors>
+        <w:guid w:val="{413C5F03-7CF0-44E4-975E-34DAF837FFEA}"/>
+      </w:docPartPr>
+      <w:docPartBody>
+        <w:p>
+          <w:r>
+            <w:rPr>
+              <w:rStyle w:val="a3"/>
+            </w:rPr>
+            <w:t>Клацніть або торкніться тут, щоб ввести текст.</w:t>
+          </w:r>
+        </w:p>
+      </w:docPartBody>
+    </w:docPart>
+    <w:docPart>
+      <w:docPartPr>
+        <w:name w:val="819EE9CEEC044A368676D0E717C608EC"/>
+        <w:category>
+          <w:name w:val="Загальні"/>
+          <w:gallery w:val="placeholder"/>
+        </w:category>
+        <w:types>
+          <w:type w:val="bbPlcHdr"/>
+        </w:types>
+        <w:behaviors>
+          <w:behavior w:val="content"/>
+        </w:behaviors>
+        <w:guid w:val="{BA6F0CCB-B835-4C85-B595-D4FA2DF76D87}"/>
+      </w:docPartPr>
+      <w:docPartBody>
+        <w:p>
+          <w:pPr>
+            <w:pStyle w:val="819EE9CEEC044A368676D0E717C608EC"/>
+          </w:pPr>
+          <w:r>
+            <w:rPr>
+              <w:rStyle w:val="a3"/>
+            </w:rPr>
+            <w:t>Клацніть або торкніться тут, щоб ввести текст.</w:t>
           </w:r>
         </w:p>
       </w:docPartBody>
@@ -2820,10 +2973,10 @@
 </file>
 
 <file path=word/glossary/fontTable.xml><?xml version="1.0" encoding="utf-8"?>
-<w:fonts xmlns:mc="http://schemas.openxmlformats.org/markup-compatibility/2006" xmlns:r="http://schemas.openxmlformats.org/officeDocument/2006/relationships" xmlns:w="http://schemas.openxmlformats.org/wordprocessingml/2006/main" xmlns:w14="http://schemas.microsoft.com/office/word/2010/wordml" xmlns:w15="http://schemas.microsoft.com/office/word/2012/wordml" xmlns:w16cex="http://schemas.microsoft.com/office/word/2018/wordml/cex" xmlns:w16cid="http://schemas.microsoft.com/office/word/2016/wordml/cid" xmlns:w16="http://schemas.microsoft.com/office/word/2018/wordml" xmlns:w16se="http://schemas.microsoft.com/office/word/2015/wordml/symex" mc:Ignorable="w14 w15 w16se w16cid w16 w16cex">
+<w:fonts xmlns:mc="http://schemas.openxmlformats.org/markup-compatibility/2006" xmlns:r="http://schemas.openxmlformats.org/officeDocument/2006/relationships" xmlns:w="http://schemas.openxmlformats.org/wordprocessingml/2006/main" xmlns:w14="http://schemas.microsoft.com/office/word/2010/wordml" xmlns:w15="http://schemas.microsoft.com/office/word/2012/wordml" xmlns:w16cid="http://schemas.microsoft.com/office/word/2016/wordml/cid" xmlns:w16se="http://schemas.microsoft.com/office/word/2015/wordml/symex" mc:Ignorable="w14 w15 w16se w16cid">
   <w:font w:name="Times New Roman">
     <w:panose1 w:val="02020603050405020304"/>
-    <w:charset w:val="00"/>
+    <w:charset w:val="CC"/>
     <w:family w:val="roman"/>
     <w:pitch w:val="variable"/>
     <w:sig w:usb0="E0002EFF" w:usb1="C000785B" w:usb2="00000009" w:usb3="00000000" w:csb0="000001FF" w:csb1="00000000"/>
@@ -2837,7 +2990,7 @@
   </w:font>
   <w:font w:name="Courier New">
     <w:panose1 w:val="02070309020205020404"/>
-    <w:charset w:val="00"/>
+    <w:charset w:val="CC"/>
     <w:family w:val="modern"/>
     <w:pitch w:val="fixed"/>
     <w:sig w:usb0="E0002EFF" w:usb1="C0007843" w:usb2="00000009" w:usb3="00000000" w:csb0="000001FF" w:csb1="00000000"/>
@@ -2851,24 +3004,57 @@
   </w:font>
   <w:font w:name="Calibri">
     <w:panose1 w:val="020F0502020204030204"/>
-    <w:charset w:val="00"/>
+    <w:charset w:val="CC"/>
     <w:family w:val="swiss"/>
     <w:pitch w:val="variable"/>
     <w:sig w:usb0="E4002EFF" w:usb1="C000247B" w:usb2="00000009" w:usb3="00000000" w:csb0="000001FF" w:csb1="00000000"/>
   </w:font>
   <w:font w:name="Calibri Light">
     <w:panose1 w:val="020F0302020204030204"/>
-    <w:charset w:val="00"/>
+    <w:charset w:val="CC"/>
     <w:family w:val="swiss"/>
     <w:pitch w:val="variable"/>
     <w:sig w:usb0="E4002EFF" w:usb1="C000247B" w:usb2="00000009" w:usb3="00000000" w:csb0="000001FF" w:csb1="00000000"/>
+  </w:font>
+  <w:font w:name="MS Gothic">
+    <w:altName w:val="ＭＳ ゴシック"/>
+    <w:panose1 w:val="020B0609070205080204"/>
+    <w:charset w:val="80"/>
+    <w:family w:val="modern"/>
+    <w:pitch w:val="fixed"/>
+    <w:sig w:usb0="E00002FF" w:usb1="6AC7FDFB" w:usb2="08000012" w:usb3="00000000" w:csb0="0002009F" w:csb1="00000000"/>
+  </w:font>
+  <w:font w:name="MS Mincho">
+    <w:altName w:val="ＭＳ 明朝"/>
+    <w:panose1 w:val="02020609040205080304"/>
+    <w:charset w:val="80"/>
+    <w:family w:val="modern"/>
+    <w:pitch w:val="fixed"/>
+    <w:sig w:usb0="E00002FF" w:usb1="6AC7FDFB" w:usb2="08000012" w:usb3="00000000" w:csb0="0002009F" w:csb1="00000000"/>
+  </w:font>
+  <w:font w:name="Yu Mincho">
+    <w:altName w:val="游明朝"/>
+    <w:panose1 w:val="02020400000000000000"/>
+    <w:charset w:val="80"/>
+    <w:family w:val="roman"/>
+    <w:pitch w:val="variable"/>
+    <w:sig w:usb0="800002E7" w:usb1="2AC7FCFF" w:usb2="00000012" w:usb3="00000000" w:csb0="0002009F" w:csb1="00000000"/>
+  </w:font>
+  <w:font w:name="Yu Gothic Light">
+    <w:altName w:val="游ゴシック Light"/>
+    <w:panose1 w:val="020B0300000000000000"/>
+    <w:charset w:val="80"/>
+    <w:family w:val="swiss"/>
+    <w:pitch w:val="variable"/>
+    <w:sig w:usb0="E00002FF" w:usb1="2AC7FDFF" w:usb2="00000016" w:usb3="00000000" w:csb0="0002009F" w:csb1="00000000"/>
   </w:font>
 </w:fonts>
 </file>
 
 <file path=word/glossary/settings.xml><?xml version="1.0" encoding="utf-8"?>
-<w:settings xmlns:mc="http://schemas.openxmlformats.org/markup-compatibility/2006" xmlns:o="urn:schemas-microsoft-com:office:office" xmlns:r="http://schemas.openxmlformats.org/officeDocument/2006/relationships" xmlns:m="http://schemas.openxmlformats.org/officeDocument/2006/math" xmlns:v="urn:schemas-microsoft-com:vml" xmlns:w10="urn:schemas-microsoft-com:office:word" xmlns:w="http://schemas.openxmlformats.org/wordprocessingml/2006/main" xmlns:w14="http://schemas.microsoft.com/office/word/2010/wordml" xmlns:w15="http://schemas.microsoft.com/office/word/2012/wordml" xmlns:w16cex="http://schemas.microsoft.com/office/word/2018/wordml/cex" xmlns:w16cid="http://schemas.microsoft.com/office/word/2016/wordml/cid" xmlns:w16="http://schemas.microsoft.com/office/word/2018/wordml" xmlns:w16se="http://schemas.microsoft.com/office/word/2015/wordml/symex" xmlns:sl="http://schemas.openxmlformats.org/schemaLibrary/2006/main" mc:Ignorable="w14 w15 w16se w16cid w16 w16cex">
+<w:settings xmlns:mc="http://schemas.openxmlformats.org/markup-compatibility/2006" xmlns:o="urn:schemas-microsoft-com:office:office" xmlns:r="http://schemas.openxmlformats.org/officeDocument/2006/relationships" xmlns:m="http://schemas.openxmlformats.org/officeDocument/2006/math" xmlns:v="urn:schemas-microsoft-com:vml" xmlns:w10="urn:schemas-microsoft-com:office:word" xmlns:w="http://schemas.openxmlformats.org/wordprocessingml/2006/main" xmlns:w14="http://schemas.microsoft.com/office/word/2010/wordml" xmlns:w15="http://schemas.microsoft.com/office/word/2012/wordml" xmlns:w16cid="http://schemas.microsoft.com/office/word/2016/wordml/cid" xmlns:w16se="http://schemas.microsoft.com/office/word/2015/wordml/symex" xmlns:sl="http://schemas.openxmlformats.org/schemaLibrary/2006/main" mc:Ignorable="w14 w15 w16se w16cid">
   <w:view w:val="normal"/>
+  <w:revisionView w:inkAnnotations="0"/>
   <w:defaultTabStop w:val="708"/>
   <w:hyphenationZone w:val="425"/>
   <w:characterSpacingControl w:val="doNotCompress"/>
@@ -2882,70 +3068,69 @@
     <w:compatSetting w:name="useWord2013TrackBottomHyphenation" w:uri="http://schemas.microsoft.com/office/word" w:val="1"/>
   </w:compat>
   <w:rsids>
-    <w:rsidRoot w:val="00F06F95"/>
-    <w:rsid w:val="00053E2C"/>
-    <w:rsid w:val="000619C9"/>
-    <w:rsid w:val="00063647"/>
-    <w:rsid w:val="000802C3"/>
-    <w:rsid w:val="0012113D"/>
-    <w:rsid w:val="00130135"/>
-    <w:rsid w:val="001363DE"/>
-    <w:rsid w:val="001627C6"/>
-    <w:rsid w:val="001D2452"/>
-    <w:rsid w:val="002352CE"/>
-    <w:rsid w:val="002374C7"/>
-    <w:rsid w:val="00276B8C"/>
-    <w:rsid w:val="002C7AFE"/>
-    <w:rsid w:val="00343A45"/>
-    <w:rsid w:val="00344052"/>
-    <w:rsid w:val="00345B28"/>
-    <w:rsid w:val="00357245"/>
-    <w:rsid w:val="00361B8A"/>
-    <w:rsid w:val="003E431E"/>
-    <w:rsid w:val="00433728"/>
-    <w:rsid w:val="00496CBC"/>
-    <w:rsid w:val="004E433E"/>
-    <w:rsid w:val="00511775"/>
-    <w:rsid w:val="005241C7"/>
-    <w:rsid w:val="00543D7E"/>
-    <w:rsid w:val="00601ACF"/>
-    <w:rsid w:val="00630F70"/>
-    <w:rsid w:val="00651CEB"/>
-    <w:rsid w:val="00656A05"/>
-    <w:rsid w:val="00663E7E"/>
-    <w:rsid w:val="00693D87"/>
-    <w:rsid w:val="006D06FE"/>
-    <w:rsid w:val="006D205A"/>
-    <w:rsid w:val="006F24E5"/>
-    <w:rsid w:val="00763E59"/>
-    <w:rsid w:val="008057B7"/>
-    <w:rsid w:val="008355F0"/>
-    <w:rsid w:val="00867E24"/>
-    <w:rsid w:val="008B090E"/>
-    <w:rsid w:val="009010B0"/>
-    <w:rsid w:val="0092484B"/>
-    <w:rsid w:val="009B2FEA"/>
-    <w:rsid w:val="00A37780"/>
-    <w:rsid w:val="00A64CC6"/>
-    <w:rsid w:val="00AE54E8"/>
-    <w:rsid w:val="00AF4DAE"/>
-    <w:rsid w:val="00B56827"/>
-    <w:rsid w:val="00B66D29"/>
-    <w:rsid w:val="00B705AE"/>
-    <w:rsid w:val="00BC03DF"/>
-    <w:rsid w:val="00CD3BB1"/>
-    <w:rsid w:val="00CD64F6"/>
-    <w:rsid w:val="00CF7E25"/>
-    <w:rsid w:val="00D15F37"/>
-    <w:rsid w:val="00D44C81"/>
-    <w:rsid w:val="00E00077"/>
-    <w:rsid w:val="00ED7EBA"/>
-    <w:rsid w:val="00EF7107"/>
-    <w:rsid w:val="00F0641F"/>
-    <w:rsid w:val="00F06F95"/>
-    <w:rsid w:val="00F35031"/>
-    <w:rsid w:val="00F73253"/>
-    <w:rsid w:val="00F76513"/>
+    <w:rsid/>
+    <w:rsid/>
+    <w:rsid/>
+    <w:rsid/>
+    <w:rsid/>
+    <w:rsid/>
+    <w:rsid/>
+    <w:rsid/>
+    <w:rsid/>
+    <w:rsid/>
+    <w:rsid/>
+    <w:rsid/>
+    <w:rsid/>
+    <w:rsid/>
+    <w:rsid/>
+    <w:rsid/>
+    <w:rsid/>
+    <w:rsid/>
+    <w:rsid/>
+    <w:rsid/>
+    <w:rsid/>
+    <w:rsid/>
+    <w:rsid/>
+    <w:rsid/>
+    <w:rsid/>
+    <w:rsid/>
+    <w:rsid/>
+    <w:rsid/>
+    <w:rsid/>
+    <w:rsid/>
+    <w:rsid/>
+    <w:rsid/>
+    <w:rsid/>
+    <w:rsid/>
+    <w:rsid/>
+    <w:rsid/>
+    <w:rsid/>
+    <w:rsid/>
+    <w:rsid/>
+    <w:rsid/>
+    <w:rsid/>
+    <w:rsid/>
+    <w:rsid/>
+    <w:rsid/>
+    <w:rsid/>
+    <w:rsid/>
+    <w:rsid/>
+    <w:rsid/>
+    <w:rsid/>
+    <w:rsid/>
+    <w:rsid/>
+    <w:rsid/>
+    <w:rsid/>
+    <w:rsid/>
+    <w:rsid/>
+    <w:rsid/>
+    <w:rsid/>
+    <w:rsid/>
+    <w:rsid/>
+    <w:rsid/>
+    <w:rsid/>
+    <w:rsid/>
+    <w:rsid/>
   </w:rsids>
   <m:mathPr>
     <m:mathFont m:val="Cambria Math"/>
@@ -2960,16 +3145,16 @@
     <m:intLim m:val="subSup"/>
     <m:naryLim m:val="undOvr"/>
   </m:mathPr>
-  <w:themeFontLang w:val="ru-RU"/>
+  <w:themeFontLang w:val="ru-RU" w:eastAsia="ja-JP"/>
   <w:clrSchemeMapping w:bg1="light1" w:t1="dark1" w:bg2="light2" w:t2="dark2" w:accent1="accent1" w:accent2="accent2" w:accent3="accent3" w:accent4="accent4" w:accent5="accent5" w:accent6="accent6" w:hyperlink="hyperlink" w:followedHyperlink="followedHyperlink"/>
-  <w:decimalSymbol w:val="."/>
-  <w:listSeparator w:val=","/>
+  <w:decimalSymbol w:val=","/>
+  <w:listSeparator w:val=";"/>
   <w15:chartTrackingRefBased/>
 </w:settings>
 </file>
 
 <file path=word/glossary/styles.xml><?xml version="1.0" encoding="utf-8"?>
-<w:styles xmlns:mc="http://schemas.openxmlformats.org/markup-compatibility/2006" xmlns:r="http://schemas.openxmlformats.org/officeDocument/2006/relationships" xmlns:w="http://schemas.openxmlformats.org/wordprocessingml/2006/main" xmlns:w14="http://schemas.microsoft.com/office/word/2010/wordml" xmlns:w15="http://schemas.microsoft.com/office/word/2012/wordml" xmlns:w16cex="http://schemas.microsoft.com/office/word/2018/wordml/cex" xmlns:w16cid="http://schemas.microsoft.com/office/word/2016/wordml/cid" xmlns:w16="http://schemas.microsoft.com/office/word/2018/wordml" xmlns:w16se="http://schemas.microsoft.com/office/word/2015/wordml/symex" mc:Ignorable="w14 w15 w16se w16cid w16 w16cex">
+<w:styles xmlns:mc="http://schemas.openxmlformats.org/markup-compatibility/2006" xmlns:r="http://schemas.openxmlformats.org/officeDocument/2006/relationships" xmlns:w="http://schemas.openxmlformats.org/wordprocessingml/2006/main" xmlns:w14="http://schemas.microsoft.com/office/word/2010/wordml" xmlns:w15="http://schemas.microsoft.com/office/word/2012/wordml" xmlns:w16cid="http://schemas.microsoft.com/office/word/2016/wordml/cid" xmlns:w16se="http://schemas.microsoft.com/office/word/2015/wordml/symex" mc:Ignorable="w14 w15 w16se w16cid">
   <w:docDefaults>
     <w:rPrDefault>
       <w:rPr>
@@ -2985,7 +3170,7 @@
       </w:pPr>
     </w:pPrDefault>
   </w:docDefaults>
-  <w:latentStyles w:defLockedState="0" w:defUIPriority="99" w:defSemiHidden="0" w:defUnhideWhenUsed="0" w:defQFormat="0" w:count="376">
+  <w:latentStyles w:defLockedState="0" w:defUIPriority="99" w:defSemiHidden="0" w:defUnhideWhenUsed="0" w:defQFormat="0" w:count="375">
     <w:lsdException w:name="Normal" w:uiPriority="0" w:qFormat="1"/>
     <w:lsdException w:name="heading 1" w:uiPriority="9" w:qFormat="1"/>
     <w:lsdException w:name="heading 2" w:semiHidden="1" w:uiPriority="9" w:unhideWhenUsed="1" w:qFormat="1"/>
@@ -3361,19 +3546,18 @@
     <w:lsdException w:name="Smart Hyperlink" w:semiHidden="1" w:unhideWhenUsed="1"/>
     <w:lsdException w:name="Hashtag" w:semiHidden="1" w:unhideWhenUsed="1"/>
     <w:lsdException w:name="Unresolved Mention" w:semiHidden="1" w:unhideWhenUsed="1"/>
-    <w:lsdException w:name="Smart Link" w:semiHidden="1" w:unhideWhenUsed="1"/>
   </w:latentStyles>
-  <w:style w:type="paragraph" w:default="1" w:styleId="Normal">
+  <w:style w:type="paragraph" w:default="1" w:styleId="a">
     <w:name w:val="Normal"/>
     <w:qFormat/>
   </w:style>
-  <w:style w:type="character" w:default="1" w:styleId="DefaultParagraphFont">
+  <w:style w:type="character" w:default="1" w:styleId="a0">
     <w:name w:val="Default Paragraph Font"/>
     <w:uiPriority w:val="1"/>
     <w:semiHidden/>
     <w:unhideWhenUsed/>
   </w:style>
-  <w:style w:type="table" w:default="1" w:styleId="TableNormal">
+  <w:style w:type="table" w:default="1" w:styleId="a1">
     <w:name w:val="Normal Table"/>
     <w:uiPriority w:val="99"/>
     <w:semiHidden/>
@@ -3388,18 +3572,17 @@
       </w:tblCellMar>
     </w:tblPr>
   </w:style>
-  <w:style w:type="numbering" w:default="1" w:styleId="NoList">
+  <w:style w:type="numbering" w:default="1" w:styleId="a2">
     <w:name w:val="No List"/>
     <w:uiPriority w:val="99"/>
     <w:semiHidden/>
     <w:unhideWhenUsed/>
   </w:style>
-  <w:style w:type="character" w:styleId="PlaceholderText">
+  <w:style w:type="character" w:styleId="a3">
     <w:name w:val="Placeholder Text"/>
-    <w:basedOn w:val="DefaultParagraphFont"/>
+    <w:basedOn w:val="a0"/>
     <w:uiPriority w:val="99"/>
     <w:semiHidden/>
-    <w:rsid w:val="00343A45"/>
     <w:rPr>
       <w:color w:val="808080"/>
     </w:rPr>
@@ -3544,11 +3727,23 @@
       <w:lang w:val="en-US" w:eastAsia="en-US"/>
     </w:rPr>
   </w:style>
+  <w:style w:type="paragraph" w:customStyle="1" w:styleId="03DE0319AC4D49FC8C38CB6039F690A9">
+    <w:name w:val="03DE0319AC4D49FC8C38CB6039F690A9"/>
+    <w:rPr>
+      <w:lang w:val="uk-UA" w:eastAsia="ja-JP"/>
+    </w:rPr>
+  </w:style>
+  <w:style w:type="paragraph" w:customStyle="1" w:styleId="819EE9CEEC044A368676D0E717C608EC">
+    <w:name w:val="819EE9CEEC044A368676D0E717C608EC"/>
+    <w:rPr>
+      <w:lang w:val="uk-UA" w:eastAsia="ja-JP"/>
+    </w:rPr>
+  </w:style>
 </w:styles>
 </file>
 
 <file path=word/glossary/webSettings.xml><?xml version="1.0" encoding="utf-8"?>
-<w:webSettings xmlns:mc="http://schemas.openxmlformats.org/markup-compatibility/2006" xmlns:r="http://schemas.openxmlformats.org/officeDocument/2006/relationships" xmlns:w="http://schemas.openxmlformats.org/wordprocessingml/2006/main" xmlns:w14="http://schemas.microsoft.com/office/word/2010/wordml" xmlns:w15="http://schemas.microsoft.com/office/word/2012/wordml" xmlns:w16cex="http://schemas.microsoft.com/office/word/2018/wordml/cex" xmlns:w16cid="http://schemas.microsoft.com/office/word/2016/wordml/cid" xmlns:w16="http://schemas.microsoft.com/office/word/2018/wordml" xmlns:w16se="http://schemas.microsoft.com/office/word/2015/wordml/symex" mc:Ignorable="w14 w15 w16se w16cid w16 w16cex">
+<w:webSettings xmlns:mc="http://schemas.openxmlformats.org/markup-compatibility/2006" xmlns:r="http://schemas.openxmlformats.org/officeDocument/2006/relationships" xmlns:w="http://schemas.openxmlformats.org/wordprocessingml/2006/main" xmlns:w14="http://schemas.microsoft.com/office/word/2010/wordml" xmlns:w15="http://schemas.microsoft.com/office/word/2012/wordml" xmlns:w16cid="http://schemas.microsoft.com/office/word/2016/wordml/cid" xmlns:w16se="http://schemas.microsoft.com/office/word/2015/wordml/symex" mc:Ignorable="w14 w15 w16se w16cid">
   <w:optimizeForBrowser/>
   <w:allowPNG/>
 </w:webSettings>
@@ -3820,7 +4015,7 @@
 </file>
 
 <file path=customXml/itemProps1.xml><?xml version="1.0" encoding="utf-8"?>
-<ds:datastoreItem xmlns:ds="http://schemas.openxmlformats.org/officeDocument/2006/customXml" ds:itemID="{DCB4E4F4-EECF-453E-A9F5-2FD3E6D46D88}">
+<ds:datastoreItem xmlns:ds="http://schemas.openxmlformats.org/officeDocument/2006/customXml" ds:itemID="{5EA36C5A-EA3C-4D37-ACC7-899D86467221}">
   <ds:schemaRefs>
     <ds:schemaRef ds:uri="http://schemas.openxmlformats.org/officeDocument/2006/bibliography"/>
   </ds:schemaRefs>

</xml_diff>